<commit_message>
UseCase SaldoInzien word doc toegevoegd
</commit_message>
<xml_diff>
--- a/Use Cases/Saldo Inzien - Word.docx
+++ b/Use Cases/Saldo Inzien - Word.docx
@@ -6,13 +6,8 @@
       <w:pPr>
         <w:pStyle w:val="Geenafstand"/>
       </w:pPr>
-      <w:proofErr w:type="spellStart"/>
       <w:r>
-        <w:t>Use</w:t>
-      </w:r>
-      <w:proofErr w:type="spellEnd"/>
-      <w:r>
-        <w:t xml:space="preserve"> case</w:t>
+        <w:t>Use case</w:t>
       </w:r>
       <w:r>
         <w:t xml:space="preserve"> –</w:t>
@@ -97,13 +92,8 @@
               <w:pStyle w:val="Geenafstand"/>
             </w:pPr>
             <w:r>
-              <w:t xml:space="preserve">Als klant van de </w:t>
-            </w:r>
-            <w:proofErr w:type="spellStart"/>
-            <w:r>
-              <w:t>VrekBank</w:t>
-            </w:r>
-            <w:proofErr w:type="spellEnd"/>
+              <w:t>Als klant van de VrekBank</w:t>
+            </w:r>
             <w:r>
               <w:t xml:space="preserve"> wil ik het saldo van mijn rekening(en) kunnen inzien, </w:t>
             </w:r>
@@ -190,32 +180,30 @@
               <w:pStyle w:val="Geenafstand"/>
             </w:pPr>
             <w:r>
-              <w:t xml:space="preserve">Systeem presenteert </w:t>
-            </w:r>
-            <w:commentRangeStart w:id="0"/>
-            <w:r>
-              <w:t xml:space="preserve">overzicht van </w:t>
+              <w:t>Systeem presenteert overzicht mogelijke acties</w:t>
+            </w:r>
+          </w:p>
+          <w:p>
+            <w:pPr>
+              <w:pStyle w:val="Geenafstand"/>
+            </w:pPr>
+            <w:r>
+              <w:t>Klant kiest gewenste actie (nl Saldo inzien)</w:t>
+            </w:r>
+          </w:p>
+          <w:p>
+            <w:pPr>
+              <w:pStyle w:val="Geenafstand"/>
+            </w:pPr>
+            <w:r>
+              <w:t xml:space="preserve">Systeem presenteert overzicht van </w:t>
             </w:r>
             <w:r>
               <w:t>rekeningen van ingelogde klant</w:t>
             </w:r>
-            <w:commentRangeEnd w:id="0"/>
-            <w:r>
-              <w:rPr>
-                <w:rStyle w:val="Verwijzingopmerking"/>
-              </w:rPr>
-              <w:commentReference w:id="0"/>
-            </w:r>
-          </w:p>
-          <w:p>
-            <w:pPr>
-              <w:pStyle w:val="Geenafstand"/>
-            </w:pPr>
-          </w:p>
-          <w:p>
-            <w:pPr>
-              <w:pStyle w:val="Geenafstand"/>
-            </w:pPr>
+            <w:r>
+              <w:t xml:space="preserve"> </w:t>
+            </w:r>
           </w:p>
           <w:p>
             <w:pPr>
@@ -235,11 +223,8 @@
             <w:r>
               <w:t>Systeem presenteert saldo van klant</w:t>
             </w:r>
-          </w:p>
-          <w:p>
-            <w:pPr>
-              <w:pStyle w:val="Geenafstand"/>
-            </w:pPr>
+            <w:bookmarkStart w:id="0" w:name="_GoBack"/>
+            <w:bookmarkEnd w:id="0"/>
           </w:p>
           <w:p>
             <w:pPr>
@@ -323,8 +308,6 @@
             <w:r>
               <w:t>-</w:t>
             </w:r>
-            <w:bookmarkStart w:id="1" w:name="_GoBack"/>
-            <w:bookmarkEnd w:id="1"/>
           </w:p>
         </w:tc>
       </w:tr>
@@ -342,39 +325,6 @@
     </w:sectPr>
   </w:body>
 </w:document>
-</file>
-
-<file path=word/comments.xml><?xml version="1.0" encoding="utf-8"?>
-<w:comments xmlns:wpc="http://schemas.microsoft.com/office/word/2010/wordprocessingCanvas" xmlns:cx="http://schemas.microsoft.com/office/drawing/2014/chartex" xmlns:cx1="http://schemas.microsoft.com/office/drawing/2015/9/8/chartex" xmlns:cx2="http://schemas.microsoft.com/office/drawing/2015/10/21/chartex" xmlns:cx3="http://schemas.microsoft.com/office/drawing/2016/5/9/chartex" xmlns:cx4="http://schemas.microsoft.com/office/drawing/2016/5/10/chartex" xmlns:cx5="http://schemas.microsoft.com/office/drawing/2016/5/11/chartex" xmlns:cx6="http://schemas.microsoft.com/office/drawing/2016/5/12/chartex" xmlns:cx7="http://schemas.microsoft.com/office/drawing/2016/5/13/chartex" xmlns:cx8="http://schemas.microsoft.com/office/drawing/2016/5/14/chartex" xmlns:mc="http://schemas.openxmlformats.org/markup-compatibility/2006" xmlns:aink="http://schemas.microsoft.com/office/drawing/2016/ink" xmlns:am3d="http://schemas.microsoft.com/office/drawing/2017/model3d" xmlns:o="urn:schemas-microsoft-com:office:office" xmlns:r="http://schemas.openxmlformats.org/officeDocument/2006/relationships" xmlns:m="http://schemas.openxmlformats.org/officeDocument/2006/math" xmlns:v="urn:schemas-microsoft-com:vml" xmlns:wp14="http://schemas.microsoft.com/office/word/2010/wordprocessingDrawing" xmlns:wp="http://schemas.openxmlformats.org/drawingml/2006/wordprocessingDrawing" xmlns:w10="urn:schemas-microsoft-com:office:word" xmlns:w="http://schemas.openxmlformats.org/wordprocessingml/2006/main" xmlns:w14="http://schemas.microsoft.com/office/word/2010/wordml" xmlns:w15="http://schemas.microsoft.com/office/word/2012/wordml" xmlns:w16cid="http://schemas.microsoft.com/office/word/2016/wordml/cid" xmlns:w16se="http://schemas.microsoft.com/office/word/2015/wordml/symex" xmlns:wpg="http://schemas.microsoft.com/office/word/2010/wordprocessingGroup" xmlns:wpi="http://schemas.microsoft.com/office/word/2010/wordprocessingInk" xmlns:wne="http://schemas.microsoft.com/office/word/2006/wordml" xmlns:wps="http://schemas.microsoft.com/office/word/2010/wordprocessingShape" mc:Ignorable="w14 w15 w16se w16cid wp14">
-  <w:comment w:id="0" w:author="Elleke vdPol" w:date="2019-08-23T08:32:00Z" w:initials="Ev">
-    <w:p>
-      <w:pPr>
-        <w:pStyle w:val="Tekstopmerking"/>
-      </w:pPr>
-      <w:r>
-        <w:rPr>
-          <w:rStyle w:val="Verwijzingopmerking"/>
-        </w:rPr>
-        <w:annotationRef/>
-      </w:r>
-      <w:r>
-        <w:t>Bij ABN zie ik dan, na het inloggen, al direct van alle rekeningen het saldo. Door op een rekening te klikken, kan ik de transactiehistorie etc. zien.</w:t>
-      </w:r>
-    </w:p>
-  </w:comment>
-</w:comments>
-</file>
-
-<file path=word/commentsExtended.xml><?xml version="1.0" encoding="utf-8"?>
-<w15:commentsEx xmlns:wpc="http://schemas.microsoft.com/office/word/2010/wordprocessingCanvas" xmlns:cx="http://schemas.microsoft.com/office/drawing/2014/chartex" xmlns:cx1="http://schemas.microsoft.com/office/drawing/2015/9/8/chartex" xmlns:cx2="http://schemas.microsoft.com/office/drawing/2015/10/21/chartex" xmlns:cx3="http://schemas.microsoft.com/office/drawing/2016/5/9/chartex" xmlns:cx4="http://schemas.microsoft.com/office/drawing/2016/5/10/chartex" xmlns:cx5="http://schemas.microsoft.com/office/drawing/2016/5/11/chartex" xmlns:cx6="http://schemas.microsoft.com/office/drawing/2016/5/12/chartex" xmlns:cx7="http://schemas.microsoft.com/office/drawing/2016/5/13/chartex" xmlns:cx8="http://schemas.microsoft.com/office/drawing/2016/5/14/chartex" xmlns:mc="http://schemas.openxmlformats.org/markup-compatibility/2006" xmlns:aink="http://schemas.microsoft.com/office/drawing/2016/ink" xmlns:am3d="http://schemas.microsoft.com/office/drawing/2017/model3d" xmlns:o="urn:schemas-microsoft-com:office:office" xmlns:r="http://schemas.openxmlformats.org/officeDocument/2006/relationships" xmlns:m="http://schemas.openxmlformats.org/officeDocument/2006/math" xmlns:v="urn:schemas-microsoft-com:vml" xmlns:wp14="http://schemas.microsoft.com/office/word/2010/wordprocessingDrawing" xmlns:wp="http://schemas.openxmlformats.org/drawingml/2006/wordprocessingDrawing" xmlns:w10="urn:schemas-microsoft-com:office:word" xmlns:w="http://schemas.openxmlformats.org/wordprocessingml/2006/main" xmlns:w14="http://schemas.microsoft.com/office/word/2010/wordml" xmlns:w15="http://schemas.microsoft.com/office/word/2012/wordml" xmlns:w16cid="http://schemas.microsoft.com/office/word/2016/wordml/cid" xmlns:w16se="http://schemas.microsoft.com/office/word/2015/wordml/symex" xmlns:wpg="http://schemas.microsoft.com/office/word/2010/wordprocessingGroup" xmlns:wpi="http://schemas.microsoft.com/office/word/2010/wordprocessingInk" xmlns:wne="http://schemas.microsoft.com/office/word/2006/wordml" xmlns:wps="http://schemas.microsoft.com/office/word/2010/wordprocessingShape" mc:Ignorable="w14 w15 w16se w16cid wp14">
-  <w15:commentEx w15:paraId="1F427815" w15:done="0"/>
-</w15:commentsEx>
-</file>
-
-<file path=word/commentsIds.xml><?xml version="1.0" encoding="utf-8"?>
-<w16cid:commentsIds xmlns:wpc="http://schemas.microsoft.com/office/word/2010/wordprocessingCanvas" xmlns:cx="http://schemas.microsoft.com/office/drawing/2014/chartex" xmlns:cx1="http://schemas.microsoft.com/office/drawing/2015/9/8/chartex" xmlns:cx2="http://schemas.microsoft.com/office/drawing/2015/10/21/chartex" xmlns:cx3="http://schemas.microsoft.com/office/drawing/2016/5/9/chartex" xmlns:cx4="http://schemas.microsoft.com/office/drawing/2016/5/10/chartex" xmlns:cx5="http://schemas.microsoft.com/office/drawing/2016/5/11/chartex" xmlns:cx6="http://schemas.microsoft.com/office/drawing/2016/5/12/chartex" xmlns:cx7="http://schemas.microsoft.com/office/drawing/2016/5/13/chartex" xmlns:cx8="http://schemas.microsoft.com/office/drawing/2016/5/14/chartex" xmlns:mc="http://schemas.openxmlformats.org/markup-compatibility/2006" xmlns:aink="http://schemas.microsoft.com/office/drawing/2016/ink" xmlns:am3d="http://schemas.microsoft.com/office/drawing/2017/model3d" xmlns:o="urn:schemas-microsoft-com:office:office" xmlns:r="http://schemas.openxmlformats.org/officeDocument/2006/relationships" xmlns:m="http://schemas.openxmlformats.org/officeDocument/2006/math" xmlns:v="urn:schemas-microsoft-com:vml" xmlns:wp14="http://schemas.microsoft.com/office/word/2010/wordprocessingDrawing" xmlns:wp="http://schemas.openxmlformats.org/drawingml/2006/wordprocessingDrawing" xmlns:w10="urn:schemas-microsoft-com:office:word" xmlns:w="http://schemas.openxmlformats.org/wordprocessingml/2006/main" xmlns:w14="http://schemas.microsoft.com/office/word/2010/wordml" xmlns:w15="http://schemas.microsoft.com/office/word/2012/wordml" xmlns:w16cid="http://schemas.microsoft.com/office/word/2016/wordml/cid" xmlns:w16se="http://schemas.microsoft.com/office/word/2015/wordml/symex" xmlns:wpg="http://schemas.microsoft.com/office/word/2010/wordprocessingGroup" xmlns:wpi="http://schemas.microsoft.com/office/word/2010/wordprocessingInk" xmlns:wne="http://schemas.microsoft.com/office/word/2006/wordml" xmlns:wps="http://schemas.microsoft.com/office/word/2010/wordprocessingShape" mc:Ignorable="w14 w15 w16se w16cid wp14">
-  <w16cid:commentId w16cid:paraId="1F427815" w16cid:durableId="210A2317"/>
-</w16cid:commentsIds>
 </file>
 
 <file path=word/numbering.xml><?xml version="1.0" encoding="utf-8"?>
@@ -495,14 +445,6 @@
     <w:abstractNumId w:val="0"/>
   </w:num>
 </w:numbering>
-</file>
-
-<file path=word/people.xml><?xml version="1.0" encoding="utf-8"?>
-<w15:people xmlns:wpc="http://schemas.microsoft.com/office/word/2010/wordprocessingCanvas" xmlns:cx="http://schemas.microsoft.com/office/drawing/2014/chartex" xmlns:cx1="http://schemas.microsoft.com/office/drawing/2015/9/8/chartex" xmlns:cx2="http://schemas.microsoft.com/office/drawing/2015/10/21/chartex" xmlns:cx3="http://schemas.microsoft.com/office/drawing/2016/5/9/chartex" xmlns:cx4="http://schemas.microsoft.com/office/drawing/2016/5/10/chartex" xmlns:cx5="http://schemas.microsoft.com/office/drawing/2016/5/11/chartex" xmlns:cx6="http://schemas.microsoft.com/office/drawing/2016/5/12/chartex" xmlns:cx7="http://schemas.microsoft.com/office/drawing/2016/5/13/chartex" xmlns:cx8="http://schemas.microsoft.com/office/drawing/2016/5/14/chartex" xmlns:mc="http://schemas.openxmlformats.org/markup-compatibility/2006" xmlns:aink="http://schemas.microsoft.com/office/drawing/2016/ink" xmlns:am3d="http://schemas.microsoft.com/office/drawing/2017/model3d" xmlns:o="urn:schemas-microsoft-com:office:office" xmlns:r="http://schemas.openxmlformats.org/officeDocument/2006/relationships" xmlns:m="http://schemas.openxmlformats.org/officeDocument/2006/math" xmlns:v="urn:schemas-microsoft-com:vml" xmlns:wp14="http://schemas.microsoft.com/office/word/2010/wordprocessingDrawing" xmlns:wp="http://schemas.openxmlformats.org/drawingml/2006/wordprocessingDrawing" xmlns:w10="urn:schemas-microsoft-com:office:word" xmlns:w="http://schemas.openxmlformats.org/wordprocessingml/2006/main" xmlns:w14="http://schemas.microsoft.com/office/word/2010/wordml" xmlns:w15="http://schemas.microsoft.com/office/word/2012/wordml" xmlns:w16cid="http://schemas.microsoft.com/office/word/2016/wordml/cid" xmlns:w16se="http://schemas.microsoft.com/office/word/2015/wordml/symex" xmlns:wpg="http://schemas.microsoft.com/office/word/2010/wordprocessingGroup" xmlns:wpi="http://schemas.microsoft.com/office/word/2010/wordprocessingInk" xmlns:wne="http://schemas.microsoft.com/office/word/2006/wordml" xmlns:wps="http://schemas.microsoft.com/office/word/2010/wordprocessingShape" mc:Ignorable="w14 w15 w16se w16cid wp14">
-  <w15:person w15:author="Elleke vdPol">
-    <w15:presenceInfo w15:providerId="Windows Live" w15:userId="61a8b1fc9e2f6526"/>
-  </w15:person>
-</w15:people>
 </file>
 
 <file path=word/styles.xml><?xml version="1.0" encoding="utf-8"?>
@@ -522,7 +464,7 @@
       </w:pPr>
     </w:pPrDefault>
   </w:docDefaults>
-  <w:latentStyles w:defLockedState="0" w:defUIPriority="99" w:defSemiHidden="0" w:defUnhideWhenUsed="0" w:defQFormat="0" w:count="375">
+  <w:latentStyles w:defLockedState="0" w:defUIPriority="99" w:defSemiHidden="0" w:defUnhideWhenUsed="0" w:defQFormat="0" w:count="376">
     <w:lsdException w:name="Normal" w:uiPriority="0" w:qFormat="1"/>
     <w:lsdException w:name="heading 1" w:uiPriority="9" w:qFormat="1"/>
     <w:lsdException w:name="heading 2" w:semiHidden="1" w:uiPriority="9" w:unhideWhenUsed="1" w:qFormat="1"/>
@@ -628,7 +570,6 @@
     <w:lsdException w:name="HTML Sample" w:semiHidden="1" w:unhideWhenUsed="1"/>
     <w:lsdException w:name="HTML Typewriter" w:semiHidden="1" w:unhideWhenUsed="1"/>
     <w:lsdException w:name="HTML Variable" w:semiHidden="1" w:unhideWhenUsed="1"/>
-    <w:lsdException w:name="Normal Table" w:semiHidden="1" w:unhideWhenUsed="1"/>
     <w:lsdException w:name="annotation subject" w:semiHidden="1" w:unhideWhenUsed="1"/>
     <w:lsdException w:name="No List" w:semiHidden="1" w:unhideWhenUsed="1"/>
     <w:lsdException w:name="Outline List 1" w:semiHidden="1" w:unhideWhenUsed="1"/>
@@ -675,10 +616,8 @@
     <w:lsdException w:name="Table Subtle 2" w:semiHidden="1" w:unhideWhenUsed="1"/>
     <w:lsdException w:name="Table Web 1" w:semiHidden="1" w:unhideWhenUsed="1"/>
     <w:lsdException w:name="Table Web 2" w:semiHidden="1" w:unhideWhenUsed="1"/>
-    <w:lsdException w:name="Table Web 3" w:semiHidden="1" w:unhideWhenUsed="1"/>
     <w:lsdException w:name="Balloon Text" w:semiHidden="1" w:unhideWhenUsed="1"/>
     <w:lsdException w:name="Table Grid" w:uiPriority="39"/>
-    <w:lsdException w:name="Table Theme" w:semiHidden="1" w:unhideWhenUsed="1"/>
     <w:lsdException w:name="Placeholder Text" w:semiHidden="1"/>
     <w:lsdException w:name="No Spacing" w:uiPriority="1" w:qFormat="1"/>
     <w:lsdException w:name="Light Shading" w:uiPriority="60"/>
@@ -898,6 +837,7 @@
     <w:lsdException w:name="Smart Hyperlink" w:semiHidden="1" w:unhideWhenUsed="1"/>
     <w:lsdException w:name="Hashtag" w:semiHidden="1" w:unhideWhenUsed="1"/>
     <w:lsdException w:name="Unresolved Mention" w:semiHidden="1" w:unhideWhenUsed="1"/>
+    <w:lsdException w:name="Smart Link" w:semiHidden="1" w:unhideWhenUsed="1"/>
   </w:latentStyles>
   <w:style w:type="paragraph" w:default="1" w:styleId="Standaard">
     <w:name w:val="Normal"/>

</xml_diff>